<commit_message>
Master data + ORM
</commit_message>
<xml_diff>
--- a/docs/DB.docx
+++ b/docs/DB.docx
@@ -6669,6 +6669,12 @@
               <w:rPr>
                 <w:lang w:val="en-US"/>
               </w:rPr>
+              <w:t>, file</w:t>
+            </w:r>
+            <w:r>
+              <w:rPr>
+                <w:lang w:val="en-US"/>
+              </w:rPr>
               <w:t>)</w:t>
             </w:r>
           </w:p>
@@ -6786,6 +6792,25 @@
               <w:t>varchar =&gt; varchar</w:t>
             </w:r>
           </w:p>
+          <w:p>
+            <w:pPr>
+              <w:pStyle w:val="ListParagraph"/>
+              <w:numPr>
+                <w:ilvl w:val="0"/>
+                <w:numId w:val="2"/>
+              </w:numPr>
+              <w:cnfStyle w:val="000000100000" w:firstRow="0" w:lastRow="0" w:firstColumn="0" w:lastColumn="0" w:oddVBand="0" w:evenVBand="0" w:oddHBand="1" w:evenHBand="0" w:firstRowFirstColumn="0" w:firstRowLastColumn="0" w:lastRowFirstColumn="0" w:lastRowLastColumn="0"/>
+              <w:rPr>
+                <w:lang w:val="en-US"/>
+              </w:rPr>
+            </w:pPr>
+            <w:r>
+              <w:rPr>
+                <w:lang w:val="en-US"/>
+              </w:rPr>
+              <w:t>file =&gt; t_file</w:t>
+            </w:r>
+          </w:p>
         </w:tc>
       </w:tr>
       <w:tr>
@@ -6804,6 +6829,7 @@
               <w:rPr>
                 <w:lang w:val="en-US"/>
               </w:rPr>
+              <w:lastRenderedPageBreak/>
               <w:t>fk_</w:t>
             </w:r>
             <w:r>
@@ -6855,14 +6881,7 @@
               <w:rPr>
                 <w:lang w:val="en-US"/>
               </w:rPr>
-              <w:t xml:space="preserve">Nếu là enum trỏ fk </w:t>
-            </w:r>
-            <w:r>
-              <w:rPr>
-                <w:lang w:val="en-US"/>
-              </w:rPr>
-              <w:lastRenderedPageBreak/>
-              <w:t>đến danh mục động</w:t>
+              <w:t>Nếu là enum trỏ fk đến danh mục động</w:t>
             </w:r>
             <w:r>
               <w:rPr>
@@ -6892,7 +6911,6 @@
               <w:rPr>
                 <w:lang w:val="en-US"/>
               </w:rPr>
-              <w:lastRenderedPageBreak/>
               <w:t>multi_language</w:t>
             </w:r>
           </w:p>
@@ -8642,6 +8660,7 @@
               <w:rPr>
                 <w:lang w:val="en-US"/>
               </w:rPr>
+              <w:lastRenderedPageBreak/>
               <w:t>name</w:t>
             </w:r>
           </w:p>
@@ -8712,7 +8731,6 @@
               <w:rPr>
                 <w:lang w:val="en-US"/>
               </w:rPr>
-              <w:lastRenderedPageBreak/>
               <w:t>codename</w:t>
             </w:r>
           </w:p>
@@ -18174,8 +18192,6 @@
         </w:rPr>
         <w:t>p. Chỉ là thư mục ảo vì thư mục thật do server quản lý.</w:t>
       </w:r>
-      <w:bookmarkStart w:id="0" w:name="_GoBack"/>
-      <w:bookmarkEnd w:id="0"/>
     </w:p>
     <w:tbl>
       <w:tblPr>
@@ -18551,6 +18567,12 @@
                 <w:lang w:val="en-US"/>
               </w:rPr>
             </w:pPr>
+            <w:r>
+              <w:rPr>
+                <w:lang w:val="en-US"/>
+              </w:rPr>
+              <w:t>nếu đây là thư mục</w:t>
+            </w:r>
           </w:p>
         </w:tc>
       </w:tr>
@@ -18573,7 +18595,7 @@
               <w:rPr>
                 <w:lang w:val="en-US"/>
               </w:rPr>
-              <w:t>display_name</w:t>
+              <w:t>name</w:t>
             </w:r>
           </w:p>
         </w:tc>
@@ -18620,6 +18642,14 @@
                 <w:lang w:val="en-US"/>
               </w:rPr>
             </w:pPr>
+            <w:r>
+              <w:rPr>
+                <w:lang w:val="en-US"/>
+              </w:rPr>
+              <w:t>tên file/folder</w:t>
+            </w:r>
+            <w:bookmarkStart w:id="0" w:name="_GoBack"/>
+            <w:bookmarkEnd w:id="0"/>
           </w:p>
         </w:tc>
       </w:tr>
@@ -18639,7 +18669,7 @@
               <w:rPr>
                 <w:lang w:val="en-US"/>
               </w:rPr>
-              <w:t>real_path</w:t>
+              <w:t>url</w:t>
             </w:r>
           </w:p>
         </w:tc>
@@ -18686,6 +18716,12 @@
                 <w:lang w:val="en-US"/>
               </w:rPr>
             </w:pPr>
+            <w:r>
+              <w:rPr>
+                <w:lang w:val="en-US"/>
+              </w:rPr>
+              <w:t>đường dẫn đến file</w:t>
+            </w:r>
           </w:p>
         </w:tc>
       </w:tr>
@@ -18755,6 +18791,85 @@
                 <w:lang w:val="en-US"/>
               </w:rPr>
             </w:pPr>
+          </w:p>
+        </w:tc>
+      </w:tr>
+      <w:tr>
+        <w:tc>
+          <w:tcPr>
+            <w:cnfStyle w:val="001000000000" w:firstRow="0" w:lastRow="0" w:firstColumn="1" w:lastColumn="0" w:oddVBand="0" w:evenVBand="0" w:oddHBand="0" w:evenHBand="0" w:firstRowFirstColumn="0" w:firstRowLastColumn="0" w:lastRowFirstColumn="0" w:lastRowLastColumn="0"/>
+            <w:tcW w:w="2454" w:type="dxa"/>
+          </w:tcPr>
+          <w:p>
+            <w:pPr>
+              <w:rPr>
+                <w:lang w:val="en-US"/>
+              </w:rPr>
+            </w:pPr>
+            <w:r>
+              <w:rPr>
+                <w:lang w:val="en-US"/>
+              </w:rPr>
+              <w:t>internal_path</w:t>
+            </w:r>
+          </w:p>
+        </w:tc>
+        <w:tc>
+          <w:tcPr>
+            <w:tcW w:w="2268" w:type="dxa"/>
+          </w:tcPr>
+          <w:p>
+            <w:pPr>
+              <w:cnfStyle w:val="000000000000" w:firstRow="0" w:lastRow="0" w:firstColumn="0" w:lastColumn="0" w:oddVBand="0" w:evenVBand="0" w:oddHBand="0" w:evenHBand="0" w:firstRowFirstColumn="0" w:firstRowLastColumn="0" w:lastRowFirstColumn="0" w:lastRowLastColumn="0"/>
+              <w:rPr>
+                <w:lang w:val="en-US"/>
+              </w:rPr>
+            </w:pPr>
+          </w:p>
+        </w:tc>
+        <w:tc>
+          <w:tcPr>
+            <w:tcW w:w="2252" w:type="dxa"/>
+          </w:tcPr>
+          <w:p>
+            <w:pPr>
+              <w:cnfStyle w:val="000000000000" w:firstRow="0" w:lastRow="0" w:firstColumn="0" w:lastColumn="0" w:oddVBand="0" w:evenVBand="0" w:oddHBand="0" w:evenHBand="0" w:firstRowFirstColumn="0" w:firstRowLastColumn="0" w:lastRowFirstColumn="0" w:lastRowLastColumn="0"/>
+              <w:rPr>
+                <w:lang w:val="en-US"/>
+              </w:rPr>
+            </w:pPr>
+          </w:p>
+        </w:tc>
+        <w:tc>
+          <w:tcPr>
+            <w:tcW w:w="2268" w:type="dxa"/>
+          </w:tcPr>
+          <w:p>
+            <w:pPr>
+              <w:cnfStyle w:val="000000000000" w:firstRow="0" w:lastRow="0" w:firstColumn="0" w:lastColumn="0" w:oddVBand="0" w:evenVBand="0" w:oddHBand="0" w:evenHBand="0" w:firstRowFirstColumn="0" w:firstRowLastColumn="0" w:lastRowFirstColumn="0" w:lastRowLastColumn="0"/>
+              <w:rPr>
+                <w:lang w:val="en-US"/>
+              </w:rPr>
+            </w:pPr>
+            <w:r>
+              <w:rPr>
+                <w:lang w:val="en-US"/>
+              </w:rPr>
+              <w:t>VD: 1/2/3</w:t>
+            </w:r>
+            <w:r>
+              <w:rPr>
+                <w:lang w:val="en-US"/>
+              </w:rPr>
+              <w:t xml:space="preserve"> theo id từ </w:t>
+            </w:r>
+            <w:r>
+              <w:rPr>
+                <w:lang w:val="en-US"/>
+              </w:rPr>
+              <w:lastRenderedPageBreak/>
+              <w:t>root đến nó</w:t>
+            </w:r>
           </w:p>
         </w:tc>
       </w:tr>

</xml_diff>